<commit_message>
Changes and Added Bewijskaarten KT 1.1
</commit_message>
<xml_diff>
--- a/Periode 12 Kerntaak 1,2,3/KT1/KT1.4/KT1.4.13 Datadictionary/Datadictionary v1.0.0.docx
+++ b/Periode 12 Kerntaak 1,2,3/KT1/KT1.4/KT1.4.13 Datadictionary/Datadictionary v1.0.0.docx
@@ -1,6 +1,6 @@
 
 <file path=word/document.xml><?xml version="1.0" encoding="utf-8"?>
-<w:document xmlns:wpc="http://schemas.microsoft.com/office/word/2010/wordprocessingCanvas" xmlns:cx="http://schemas.microsoft.com/office/drawing/2014/chartex" xmlns:cx1="http://schemas.microsoft.com/office/drawing/2015/9/8/chartex" xmlns:cx2="http://schemas.microsoft.com/office/drawing/2015/10/21/chartex" xmlns:cx3="http://schemas.microsoft.com/office/drawing/2016/5/9/chartex" xmlns:cx4="http://schemas.microsoft.com/office/drawing/2016/5/10/chartex" xmlns:cx5="http://schemas.microsoft.com/office/drawing/2016/5/11/chartex" xmlns:cx6="http://schemas.microsoft.com/office/drawing/2016/5/12/chartex" xmlns:cx7="http://schemas.microsoft.com/office/drawing/2016/5/13/chartex" xmlns:cx8="http://schemas.microsoft.com/office/drawing/2016/5/14/chartex" xmlns:mc="http://schemas.openxmlformats.org/markup-compatibility/2006" xmlns:aink="http://schemas.microsoft.com/office/drawing/2016/ink" xmlns:am3d="http://schemas.microsoft.com/office/drawing/2017/model3d" xmlns:o="urn:schemas-microsoft-com:office:office" xmlns:r="http://schemas.openxmlformats.org/officeDocument/2006/relationships" xmlns:m="http://schemas.openxmlformats.org/officeDocument/2006/math" xmlns:v="urn:schemas-microsoft-com:vml" xmlns:wp14="http://schemas.microsoft.com/office/word/2010/wordprocessingDrawing" xmlns:wp="http://schemas.openxmlformats.org/drawingml/2006/wordprocessingDrawing" xmlns:w10="urn:schemas-microsoft-com:office:word" xmlns:w="http://schemas.openxmlformats.org/wordprocessingml/2006/main" xmlns:w14="http://schemas.microsoft.com/office/word/2010/wordml" xmlns:w15="http://schemas.microsoft.com/office/word/2012/wordml" xmlns:w16cid="http://schemas.microsoft.com/office/word/2016/wordml/cid" xmlns:w16se="http://schemas.microsoft.com/office/word/2015/wordml/symex" xmlns:wpg="http://schemas.microsoft.com/office/word/2010/wordprocessingGroup" xmlns:wpi="http://schemas.microsoft.com/office/word/2010/wordprocessingInk" xmlns:wne="http://schemas.microsoft.com/office/word/2006/wordml" xmlns:wps="http://schemas.microsoft.com/office/word/2010/wordprocessingShape" mc:Ignorable="w14 w15 w16se w16cid wp14">
+<w:document xmlns:wpc="http://schemas.microsoft.com/office/word/2010/wordprocessingCanvas" xmlns:mc="http://schemas.openxmlformats.org/markup-compatibility/2006" xmlns:o="urn:schemas-microsoft-com:office:office" xmlns:r="http://schemas.openxmlformats.org/officeDocument/2006/relationships" xmlns:m="http://schemas.openxmlformats.org/officeDocument/2006/math" xmlns:v="urn:schemas-microsoft-com:vml" xmlns:wp14="http://schemas.microsoft.com/office/word/2010/wordprocessingDrawing" xmlns:wp="http://schemas.openxmlformats.org/drawingml/2006/wordprocessingDrawing" xmlns:w10="urn:schemas-microsoft-com:office:word" xmlns:w="http://schemas.openxmlformats.org/wordprocessingml/2006/main" xmlns:w14="http://schemas.microsoft.com/office/word/2010/wordml" xmlns:w15="http://schemas.microsoft.com/office/word/2012/wordml" xmlns:wpg="http://schemas.microsoft.com/office/word/2010/wordprocessingGroup" xmlns:wpi="http://schemas.microsoft.com/office/word/2010/wordprocessingInk" xmlns:wne="http://schemas.microsoft.com/office/word/2006/wordml" xmlns:wps="http://schemas.microsoft.com/office/word/2010/wordprocessingShape" mc:Ignorable="w14 w15 wp14">
   <w:body>
     <w:p>
       <w:pPr>
@@ -466,8 +466,6 @@
           <w:szCs w:val="28"/>
         </w:rPr>
       </w:pPr>
-      <w:bookmarkStart w:id="0" w:name="_GoBack"/>
-      <w:bookmarkEnd w:id="0"/>
     </w:p>
     <w:p>
       <w:pPr>
@@ -601,12 +599,12 @@
       <w:pPr>
         <w:pStyle w:val="Kop1"/>
       </w:pPr>
-      <w:bookmarkStart w:id="1" w:name="_Toc511169187"/>
+      <w:bookmarkStart w:id="0" w:name="_Toc511169187"/>
       <w:r>
         <w:lastRenderedPageBreak/>
         <w:t>Inleiding</w:t>
       </w:r>
-      <w:bookmarkEnd w:id="1"/>
+      <w:bookmarkEnd w:id="0"/>
     </w:p>
     <w:p>
       <w:r>
@@ -623,11 +621,11 @@
       <w:pPr>
         <w:pStyle w:val="Kop1"/>
       </w:pPr>
-      <w:bookmarkStart w:id="2" w:name="_Toc511169188"/>
+      <w:bookmarkStart w:id="1" w:name="_Toc511169188"/>
       <w:r>
         <w:t>Dictionary</w:t>
       </w:r>
-      <w:bookmarkEnd w:id="2"/>
+      <w:bookmarkEnd w:id="1"/>
     </w:p>
     <w:tbl>
       <w:tblPr>
@@ -864,10 +862,7 @@
               <w:cnfStyle w:val="000000000000" w:firstRow="0" w:lastRow="0" w:firstColumn="0" w:lastColumn="0" w:oddVBand="0" w:evenVBand="0" w:oddHBand="0" w:evenHBand="0" w:firstRowFirstColumn="0" w:firstRowLastColumn="0" w:lastRowFirstColumn="0" w:lastRowLastColumn="0"/>
             </w:pPr>
             <w:r>
-              <w:t>Wachtwoord</w:t>
-            </w:r>
-            <w:r>
-              <w:t xml:space="preserve"> van een gebruiker waarmee hij of zij in kan loggen.</w:t>
+              <w:t>Wachtwoord van een gebruiker waarmee hij of zij in kan loggen.</w:t>
             </w:r>
           </w:p>
         </w:tc>
@@ -948,13 +943,7 @@
               <w:cnfStyle w:val="000000100000" w:firstRow="0" w:lastRow="0" w:firstColumn="0" w:lastColumn="0" w:oddVBand="0" w:evenVBand="0" w:oddHBand="1" w:evenHBand="0" w:firstRowFirstColumn="0" w:firstRowLastColumn="0" w:lastRowFirstColumn="0" w:lastRowLastColumn="0"/>
             </w:pPr>
             <w:r>
-              <w:t>Email</w:t>
-            </w:r>
-            <w:r>
-              <w:t xml:space="preserve"> van een gebruiker</w:t>
-            </w:r>
-            <w:r>
-              <w:t>.</w:t>
+              <w:t>Email van een gebruiker.</w:t>
             </w:r>
           </w:p>
         </w:tc>
@@ -1113,10 +1102,7 @@
               <w:cnfStyle w:val="000000100000" w:firstRow="0" w:lastRow="0" w:firstColumn="0" w:lastColumn="0" w:oddVBand="0" w:evenVBand="0" w:oddHBand="1" w:evenHBand="0" w:firstRowFirstColumn="0" w:firstRowLastColumn="0" w:lastRowFirstColumn="0" w:lastRowLastColumn="0"/>
             </w:pPr>
             <w:r>
-              <w:t>Adres</w:t>
-            </w:r>
-            <w:r>
-              <w:t xml:space="preserve"> van een klant.</w:t>
+              <w:t>Adres van een klant.</w:t>
             </w:r>
           </w:p>
         </w:tc>
@@ -1155,13 +1141,7 @@
               <w:cnfStyle w:val="000000000000" w:firstRow="0" w:lastRow="0" w:firstColumn="0" w:lastColumn="0" w:oddVBand="0" w:evenVBand="0" w:oddHBand="0" w:evenHBand="0" w:firstRowFirstColumn="0" w:firstRowLastColumn="0" w:lastRowFirstColumn="0" w:lastRowLastColumn="0"/>
             </w:pPr>
             <w:r>
-              <w:t>0..</w:t>
-            </w:r>
-            <w:r>
-              <w:t>10</w:t>
-            </w:r>
-            <w:r>
-              <w:t xml:space="preserve"> - </w:t>
+              <w:t xml:space="preserve">0..10 - </w:t>
             </w:r>
             <w:proofErr w:type="spellStart"/>
             <w:r>
@@ -1200,10 +1180,7 @@
               <w:cnfStyle w:val="000000000000" w:firstRow="0" w:lastRow="0" w:firstColumn="0" w:lastColumn="0" w:oddVBand="0" w:evenVBand="0" w:oddHBand="0" w:evenHBand="0" w:firstRowFirstColumn="0" w:firstRowLastColumn="0" w:lastRowFirstColumn="0" w:lastRowLastColumn="0"/>
             </w:pPr>
             <w:r>
-              <w:t>Postcode</w:t>
-            </w:r>
-            <w:r>
-              <w:t xml:space="preserve"> van een klant.</w:t>
+              <w:t>Postcode van een klant.</w:t>
             </w:r>
           </w:p>
         </w:tc>
@@ -1281,10 +1258,7 @@
               <w:cnfStyle w:val="000000100000" w:firstRow="0" w:lastRow="0" w:firstColumn="0" w:lastColumn="0" w:oddVBand="0" w:evenVBand="0" w:oddHBand="1" w:evenHBand="0" w:firstRowFirstColumn="0" w:firstRowLastColumn="0" w:lastRowFirstColumn="0" w:lastRowLastColumn="0"/>
             </w:pPr>
             <w:r>
-              <w:t>Woonplaats</w:t>
-            </w:r>
-            <w:r>
-              <w:t xml:space="preserve"> van een klant.</w:t>
+              <w:t>Woonplaats van een klant.</w:t>
             </w:r>
           </w:p>
         </w:tc>
@@ -1309,9 +1283,11 @@
             <w:pPr>
               <w:cnfStyle w:val="000000000000" w:firstRow="0" w:lastRow="0" w:firstColumn="0" w:lastColumn="0" w:oddVBand="0" w:evenVBand="0" w:oddHBand="0" w:evenHBand="0" w:firstRowFirstColumn="0" w:firstRowLastColumn="0" w:lastRowFirstColumn="0" w:lastRowLastColumn="0"/>
             </w:pPr>
-            <w:r>
-              <w:t>Geheel getal</w:t>
-            </w:r>
+            <w:proofErr w:type="spellStart"/>
+            <w:r>
+              <w:t>Boolean</w:t>
+            </w:r>
+            <w:proofErr w:type="spellEnd"/>
           </w:p>
         </w:tc>
         <w:tc>
@@ -1434,6 +1410,8 @@
             </w:r>
           </w:p>
         </w:tc>
+        <w:bookmarkStart w:id="2" w:name="_GoBack"/>
+        <w:bookmarkEnd w:id="2"/>
       </w:tr>
       <w:tr>
         <w:tc>
@@ -1508,10 +1486,7 @@
               <w:cnfStyle w:val="000000000000" w:firstRow="0" w:lastRow="0" w:firstColumn="0" w:lastColumn="0" w:oddVBand="0" w:evenVBand="0" w:oddHBand="0" w:evenHBand="0" w:firstRowFirstColumn="0" w:firstRowLastColumn="0" w:lastRowFirstColumn="0" w:lastRowLastColumn="0"/>
             </w:pPr>
             <w:r>
-              <w:t>Email</w:t>
-            </w:r>
-            <w:r>
-              <w:t xml:space="preserve"> van een contactpersoon.</w:t>
+              <w:t>Email van een contactpersoon.</w:t>
             </w:r>
           </w:p>
         </w:tc>
@@ -1553,10 +1528,7 @@
               <w:cnfStyle w:val="000000100000" w:firstRow="0" w:lastRow="0" w:firstColumn="0" w:lastColumn="0" w:oddVBand="0" w:evenVBand="0" w:oddHBand="1" w:evenHBand="0" w:firstRowFirstColumn="0" w:firstRowLastColumn="0" w:lastRowFirstColumn="0" w:lastRowLastColumn="0"/>
             </w:pPr>
             <w:r>
-              <w:t>0..</w:t>
-            </w:r>
-            <w:r>
-              <w:t>10</w:t>
+              <w:t>0..10</w:t>
             </w:r>
           </w:p>
         </w:tc>
@@ -1582,10 +1554,7 @@
               <w:cnfStyle w:val="000000100000" w:firstRow="0" w:lastRow="0" w:firstColumn="0" w:lastColumn="0" w:oddVBand="0" w:evenVBand="0" w:oddHBand="1" w:evenHBand="0" w:firstRowFirstColumn="0" w:firstRowLastColumn="0" w:lastRowFirstColumn="0" w:lastRowLastColumn="0"/>
             </w:pPr>
             <w:r>
-              <w:t>Telefoonnummer</w:t>
-            </w:r>
-            <w:r>
-              <w:t xml:space="preserve"> van een contactpersoon.</w:t>
+              <w:t>Telefoonnummer van een contactpersoon.</w:t>
             </w:r>
           </w:p>
         </w:tc>
@@ -1624,13 +1593,7 @@
               <w:cnfStyle w:val="000000000000" w:firstRow="0" w:lastRow="0" w:firstColumn="0" w:lastColumn="0" w:oddVBand="0" w:evenVBand="0" w:oddHBand="0" w:evenHBand="0" w:firstRowFirstColumn="0" w:firstRowLastColumn="0" w:lastRowFirstColumn="0" w:lastRowLastColumn="0"/>
             </w:pPr>
             <w:r>
-              <w:t>0..</w:t>
-            </w:r>
-            <w:r>
-              <w:t>400</w:t>
-            </w:r>
-            <w:r>
-              <w:t xml:space="preserve"> - </w:t>
+              <w:t xml:space="preserve">0..400 - </w:t>
             </w:r>
             <w:proofErr w:type="spellStart"/>
             <w:r>
@@ -1737,10 +1700,7 @@
               <w:cnfStyle w:val="000000100000" w:firstRow="0" w:lastRow="0" w:firstColumn="0" w:lastColumn="0" w:oddVBand="0" w:evenVBand="0" w:oddHBand="1" w:evenHBand="0" w:firstRowFirstColumn="0" w:firstRowLastColumn="0" w:lastRowFirstColumn="0" w:lastRowLastColumn="0"/>
             </w:pPr>
             <w:r>
-              <w:t>Tijdsduur</w:t>
-            </w:r>
-            <w:r>
-              <w:t xml:space="preserve"> van een telefoongesprek.</w:t>
+              <w:t>Tijdsduur van een telefoongesprek.</w:t>
             </w:r>
           </w:p>
         </w:tc>
@@ -1805,10 +1765,7 @@
               <w:cnfStyle w:val="000000000000" w:firstRow="0" w:lastRow="0" w:firstColumn="0" w:lastColumn="0" w:oddVBand="0" w:evenVBand="0" w:oddHBand="0" w:evenHBand="0" w:firstRowFirstColumn="0" w:firstRowLastColumn="0" w:lastRowFirstColumn="0" w:lastRowLastColumn="0"/>
             </w:pPr>
             <w:r>
-              <w:t>Datum</w:t>
-            </w:r>
-            <w:r>
-              <w:t xml:space="preserve"> van een telefoongesprek.</w:t>
+              <w:t>Datum van een telefoongesprek.</w:t>
             </w:r>
           </w:p>
         </w:tc>
@@ -1876,10 +1833,7 @@
               <w:cnfStyle w:val="000000100000" w:firstRow="0" w:lastRow="0" w:firstColumn="0" w:lastColumn="0" w:oddVBand="0" w:evenVBand="0" w:oddHBand="1" w:evenHBand="0" w:firstRowFirstColumn="0" w:firstRowLastColumn="0" w:lastRowFirstColumn="0" w:lastRowLastColumn="0"/>
             </w:pPr>
             <w:r>
-              <w:t>Tijd</w:t>
-            </w:r>
-            <w:r>
-              <w:t xml:space="preserve"> van een telefoongesprek.</w:t>
+              <w:t>Tijd van een telefoongesprek.</w:t>
             </w:r>
           </w:p>
         </w:tc>
@@ -1944,16 +1898,7 @@
               <w:cnfStyle w:val="000000000000" w:firstRow="0" w:lastRow="0" w:firstColumn="0" w:lastColumn="0" w:oddVBand="0" w:evenVBand="0" w:oddHBand="0" w:evenHBand="0" w:firstRowFirstColumn="0" w:firstRowLastColumn="0" w:lastRowFirstColumn="0" w:lastRowLastColumn="0"/>
             </w:pPr>
             <w:r>
-              <w:t>Datum</w:t>
-            </w:r>
-            <w:r>
-              <w:t xml:space="preserve"> van een </w:t>
-            </w:r>
-            <w:r>
-              <w:t>rapportage</w:t>
-            </w:r>
-            <w:r>
-              <w:t>.</w:t>
+              <w:t>Datum van een rapportage.</w:t>
             </w:r>
           </w:p>
         </w:tc>
@@ -2066,10 +2011,7 @@
             </w:r>
             <w:proofErr w:type="spellEnd"/>
             <w:r>
-              <w:t xml:space="preserve"> contact</w:t>
-            </w:r>
-            <w:r>
-              <w:t>.</w:t>
+              <w:t xml:space="preserve"> contact.</w:t>
             </w:r>
           </w:p>
         </w:tc>
@@ -2108,10 +2050,7 @@
               <w:cnfStyle w:val="000000000000" w:firstRow="0" w:lastRow="0" w:firstColumn="0" w:lastColumn="0" w:oddVBand="0" w:evenVBand="0" w:oddHBand="0" w:evenHBand="0" w:firstRowFirstColumn="0" w:firstRowLastColumn="0" w:lastRowFirstColumn="0" w:lastRowLastColumn="0"/>
             </w:pPr>
             <w:r>
-              <w:t>0..10</w:t>
-            </w:r>
-            <w:r>
-              <w:t>0</w:t>
+              <w:t>0..100</w:t>
             </w:r>
           </w:p>
         </w:tc>
@@ -2205,13 +2144,7 @@
               <w:cnfStyle w:val="000000100000" w:firstRow="0" w:lastRow="0" w:firstColumn="0" w:lastColumn="0" w:oddVBand="0" w:evenVBand="0" w:oddHBand="1" w:evenHBand="0" w:firstRowFirstColumn="0" w:firstRowLastColumn="0" w:lastRowFirstColumn="0" w:lastRowLastColumn="0"/>
             </w:pPr>
             <w:r>
-              <w:t xml:space="preserve">Aantal uren besteed aan </w:t>
-            </w:r>
-            <w:r>
-              <w:t>onderzoek</w:t>
-            </w:r>
-            <w:r>
-              <w:t>.</w:t>
+              <w:t>Aantal uren besteed aan onderzoek.</w:t>
             </w:r>
           </w:p>
         </w:tc>
@@ -2279,13 +2212,7 @@
               <w:cnfStyle w:val="000000000000" w:firstRow="0" w:lastRow="0" w:firstColumn="0" w:lastColumn="0" w:oddVBand="0" w:evenVBand="0" w:oddHBand="0" w:evenHBand="0" w:firstRowFirstColumn="0" w:firstRowLastColumn="0" w:lastRowFirstColumn="0" w:lastRowLastColumn="0"/>
             </w:pPr>
             <w:r>
-              <w:t xml:space="preserve">Aantal uren besteed aan </w:t>
-            </w:r>
-            <w:r>
-              <w:t>c</w:t>
-            </w:r>
-            <w:r>
-              <w:t>onference call.</w:t>
+              <w:t>Aantal uren besteed aan conference call.</w:t>
             </w:r>
           </w:p>
         </w:tc>
@@ -2432,10 +2359,7 @@
               <w:cnfStyle w:val="000000000000" w:firstRow="0" w:lastRow="0" w:firstColumn="0" w:lastColumn="0" w:oddVBand="0" w:evenVBand="0" w:oddHBand="0" w:evenHBand="0" w:firstRowFirstColumn="0" w:firstRowLastColumn="0" w:lastRowFirstColumn="0" w:lastRowLastColumn="0"/>
             </w:pPr>
             <w:r>
-              <w:t>Datum</w:t>
-            </w:r>
-            <w:r>
-              <w:t xml:space="preserve"> van een taak.</w:t>
+              <w:t>Datum van een taak.</w:t>
             </w:r>
           </w:p>
         </w:tc>
@@ -2503,10 +2427,7 @@
               <w:cnfStyle w:val="000000100000" w:firstRow="0" w:lastRow="0" w:firstColumn="0" w:lastColumn="0" w:oddVBand="0" w:evenVBand="0" w:oddHBand="1" w:evenHBand="0" w:firstRowFirstColumn="0" w:firstRowLastColumn="0" w:lastRowFirstColumn="0" w:lastRowLastColumn="0"/>
             </w:pPr>
             <w:r>
-              <w:t>Tijdsduur</w:t>
-            </w:r>
-            <w:r>
-              <w:t xml:space="preserve"> van een taak.</w:t>
+              <w:t>Tijdsduur van een taak.</w:t>
             </w:r>
           </w:p>
         </w:tc>
@@ -2545,13 +2466,7 @@
               <w:cnfStyle w:val="000000000000" w:firstRow="0" w:lastRow="0" w:firstColumn="0" w:lastColumn="0" w:oddVBand="0" w:evenVBand="0" w:oddHBand="0" w:evenHBand="0" w:firstRowFirstColumn="0" w:firstRowLastColumn="0" w:lastRowFirstColumn="0" w:lastRowLastColumn="0"/>
             </w:pPr>
             <w:r>
-              <w:t>0..</w:t>
-            </w:r>
-            <w:r>
-              <w:t>20</w:t>
-            </w:r>
-            <w:r>
-              <w:t xml:space="preserve"> - </w:t>
+              <w:t xml:space="preserve">0..20 - </w:t>
             </w:r>
             <w:proofErr w:type="spellStart"/>
             <w:r>
@@ -2590,10 +2505,7 @@
               <w:cnfStyle w:val="000000000000" w:firstRow="0" w:lastRow="0" w:firstColumn="0" w:lastColumn="0" w:oddVBand="0" w:evenVBand="0" w:oddHBand="0" w:evenHBand="0" w:firstRowFirstColumn="0" w:firstRowLastColumn="0" w:lastRowFirstColumn="0" w:lastRowLastColumn="0"/>
             </w:pPr>
             <w:r>
-              <w:t>Status</w:t>
-            </w:r>
-            <w:r>
-              <w:t xml:space="preserve"> van een taak.</w:t>
+              <w:t>Status van een taak.</w:t>
             </w:r>
           </w:p>
         </w:tc>
@@ -2614,7 +2526,7 @@
 </file>
 
 <file path=word/endnotes.xml><?xml version="1.0" encoding="utf-8"?>
-<w:endnotes xmlns:wpc="http://schemas.microsoft.com/office/word/2010/wordprocessingCanvas" xmlns:cx="http://schemas.microsoft.com/office/drawing/2014/chartex" xmlns:cx1="http://schemas.microsoft.com/office/drawing/2015/9/8/chartex" xmlns:cx2="http://schemas.microsoft.com/office/drawing/2015/10/21/chartex" xmlns:cx3="http://schemas.microsoft.com/office/drawing/2016/5/9/chartex" xmlns:cx4="http://schemas.microsoft.com/office/drawing/2016/5/10/chartex" xmlns:cx5="http://schemas.microsoft.com/office/drawing/2016/5/11/chartex" xmlns:cx6="http://schemas.microsoft.com/office/drawing/2016/5/12/chartex" xmlns:cx7="http://schemas.microsoft.com/office/drawing/2016/5/13/chartex" xmlns:cx8="http://schemas.microsoft.com/office/drawing/2016/5/14/chartex" xmlns:mc="http://schemas.openxmlformats.org/markup-compatibility/2006" xmlns:aink="http://schemas.microsoft.com/office/drawing/2016/ink" xmlns:am3d="http://schemas.microsoft.com/office/drawing/2017/model3d" xmlns:o="urn:schemas-microsoft-com:office:office" xmlns:r="http://schemas.openxmlformats.org/officeDocument/2006/relationships" xmlns:m="http://schemas.openxmlformats.org/officeDocument/2006/math" xmlns:v="urn:schemas-microsoft-com:vml" xmlns:wp14="http://schemas.microsoft.com/office/word/2010/wordprocessingDrawing" xmlns:wp="http://schemas.openxmlformats.org/drawingml/2006/wordprocessingDrawing" xmlns:w10="urn:schemas-microsoft-com:office:word" xmlns:w="http://schemas.openxmlformats.org/wordprocessingml/2006/main" xmlns:w14="http://schemas.microsoft.com/office/word/2010/wordml" xmlns:w15="http://schemas.microsoft.com/office/word/2012/wordml" xmlns:w16cid="http://schemas.microsoft.com/office/word/2016/wordml/cid" xmlns:w16se="http://schemas.microsoft.com/office/word/2015/wordml/symex" xmlns:wpg="http://schemas.microsoft.com/office/word/2010/wordprocessingGroup" xmlns:wpi="http://schemas.microsoft.com/office/word/2010/wordprocessingInk" xmlns:wne="http://schemas.microsoft.com/office/word/2006/wordml" xmlns:wps="http://schemas.microsoft.com/office/word/2010/wordprocessingShape" mc:Ignorable="w14 w15 w16se w16cid wp14">
+<w:endnotes xmlns:wpc="http://schemas.microsoft.com/office/word/2010/wordprocessingCanvas" xmlns:mc="http://schemas.openxmlformats.org/markup-compatibility/2006" xmlns:o="urn:schemas-microsoft-com:office:office" xmlns:r="http://schemas.openxmlformats.org/officeDocument/2006/relationships" xmlns:m="http://schemas.openxmlformats.org/officeDocument/2006/math" xmlns:v="urn:schemas-microsoft-com:vml" xmlns:wp14="http://schemas.microsoft.com/office/word/2010/wordprocessingDrawing" xmlns:wp="http://schemas.openxmlformats.org/drawingml/2006/wordprocessingDrawing" xmlns:w10="urn:schemas-microsoft-com:office:word" xmlns:w="http://schemas.openxmlformats.org/wordprocessingml/2006/main" xmlns:w14="http://schemas.microsoft.com/office/word/2010/wordml" xmlns:w15="http://schemas.microsoft.com/office/word/2012/wordml" xmlns:wpg="http://schemas.microsoft.com/office/word/2010/wordprocessingGroup" xmlns:wpi="http://schemas.microsoft.com/office/word/2010/wordprocessingInk" xmlns:wne="http://schemas.microsoft.com/office/word/2006/wordml" xmlns:wps="http://schemas.microsoft.com/office/word/2010/wordprocessingShape" mc:Ignorable="w14 w15 wp14">
   <w:endnote w:type="separator" w:id="-1">
     <w:p>
       <w:pPr>
@@ -2639,7 +2551,7 @@
 </file>
 
 <file path=word/footer1.xml><?xml version="1.0" encoding="utf-8"?>
-<w:ftr xmlns:wpc="http://schemas.microsoft.com/office/word/2010/wordprocessingCanvas" xmlns:cx="http://schemas.microsoft.com/office/drawing/2014/chartex" xmlns:cx1="http://schemas.microsoft.com/office/drawing/2015/9/8/chartex" xmlns:cx2="http://schemas.microsoft.com/office/drawing/2015/10/21/chartex" xmlns:cx3="http://schemas.microsoft.com/office/drawing/2016/5/9/chartex" xmlns:cx4="http://schemas.microsoft.com/office/drawing/2016/5/10/chartex" xmlns:cx5="http://schemas.microsoft.com/office/drawing/2016/5/11/chartex" xmlns:cx6="http://schemas.microsoft.com/office/drawing/2016/5/12/chartex" xmlns:cx7="http://schemas.microsoft.com/office/drawing/2016/5/13/chartex" xmlns:cx8="http://schemas.microsoft.com/office/drawing/2016/5/14/chartex" xmlns:mc="http://schemas.openxmlformats.org/markup-compatibility/2006" xmlns:aink="http://schemas.microsoft.com/office/drawing/2016/ink" xmlns:am3d="http://schemas.microsoft.com/office/drawing/2017/model3d" xmlns:o="urn:schemas-microsoft-com:office:office" xmlns:r="http://schemas.openxmlformats.org/officeDocument/2006/relationships" xmlns:m="http://schemas.openxmlformats.org/officeDocument/2006/math" xmlns:v="urn:schemas-microsoft-com:vml" xmlns:wp14="http://schemas.microsoft.com/office/word/2010/wordprocessingDrawing" xmlns:wp="http://schemas.openxmlformats.org/drawingml/2006/wordprocessingDrawing" xmlns:w10="urn:schemas-microsoft-com:office:word" xmlns:w="http://schemas.openxmlformats.org/wordprocessingml/2006/main" xmlns:w14="http://schemas.microsoft.com/office/word/2010/wordml" xmlns:w15="http://schemas.microsoft.com/office/word/2012/wordml" xmlns:w16cid="http://schemas.microsoft.com/office/word/2016/wordml/cid" xmlns:w16se="http://schemas.microsoft.com/office/word/2015/wordml/symex" xmlns:wpg="http://schemas.microsoft.com/office/word/2010/wordprocessingGroup" xmlns:wpi="http://schemas.microsoft.com/office/word/2010/wordprocessingInk" xmlns:wne="http://schemas.microsoft.com/office/word/2006/wordml" xmlns:wps="http://schemas.microsoft.com/office/word/2010/wordprocessingShape" mc:Ignorable="w14 w15 w16se w16cid wp14">
+<w:ftr xmlns:wpc="http://schemas.microsoft.com/office/word/2010/wordprocessingCanvas" xmlns:mc="http://schemas.openxmlformats.org/markup-compatibility/2006" xmlns:o="urn:schemas-microsoft-com:office:office" xmlns:r="http://schemas.openxmlformats.org/officeDocument/2006/relationships" xmlns:m="http://schemas.openxmlformats.org/officeDocument/2006/math" xmlns:v="urn:schemas-microsoft-com:vml" xmlns:wp14="http://schemas.microsoft.com/office/word/2010/wordprocessingDrawing" xmlns:wp="http://schemas.openxmlformats.org/drawingml/2006/wordprocessingDrawing" xmlns:w10="urn:schemas-microsoft-com:office:word" xmlns:w="http://schemas.openxmlformats.org/wordprocessingml/2006/main" xmlns:w14="http://schemas.microsoft.com/office/word/2010/wordml" xmlns:w15="http://schemas.microsoft.com/office/word/2012/wordml" xmlns:wpg="http://schemas.microsoft.com/office/word/2010/wordprocessingGroup" xmlns:wpi="http://schemas.microsoft.com/office/word/2010/wordprocessingInk" xmlns:wne="http://schemas.microsoft.com/office/word/2006/wordml" xmlns:wps="http://schemas.microsoft.com/office/word/2010/wordprocessingShape" mc:Ignorable="w14 w15 wp14">
   <w:sdt>
     <w:sdtPr>
       <w:id w:val="-885482011"/>
@@ -2667,7 +2579,7 @@
           <w:rPr>
             <w:noProof/>
           </w:rPr>
-          <w:t>2</w:t>
+          <w:t>3</w:t>
         </w:r>
         <w:r>
           <w:fldChar w:fldCharType="end"/>
@@ -2684,7 +2596,7 @@
 </file>
 
 <file path=word/footnotes.xml><?xml version="1.0" encoding="utf-8"?>
-<w:footnotes xmlns:wpc="http://schemas.microsoft.com/office/word/2010/wordprocessingCanvas" xmlns:cx="http://schemas.microsoft.com/office/drawing/2014/chartex" xmlns:cx1="http://schemas.microsoft.com/office/drawing/2015/9/8/chartex" xmlns:cx2="http://schemas.microsoft.com/office/drawing/2015/10/21/chartex" xmlns:cx3="http://schemas.microsoft.com/office/drawing/2016/5/9/chartex" xmlns:cx4="http://schemas.microsoft.com/office/drawing/2016/5/10/chartex" xmlns:cx5="http://schemas.microsoft.com/office/drawing/2016/5/11/chartex" xmlns:cx6="http://schemas.microsoft.com/office/drawing/2016/5/12/chartex" xmlns:cx7="http://schemas.microsoft.com/office/drawing/2016/5/13/chartex" xmlns:cx8="http://schemas.microsoft.com/office/drawing/2016/5/14/chartex" xmlns:mc="http://schemas.openxmlformats.org/markup-compatibility/2006" xmlns:aink="http://schemas.microsoft.com/office/drawing/2016/ink" xmlns:am3d="http://schemas.microsoft.com/office/drawing/2017/model3d" xmlns:o="urn:schemas-microsoft-com:office:office" xmlns:r="http://schemas.openxmlformats.org/officeDocument/2006/relationships" xmlns:m="http://schemas.openxmlformats.org/officeDocument/2006/math" xmlns:v="urn:schemas-microsoft-com:vml" xmlns:wp14="http://schemas.microsoft.com/office/word/2010/wordprocessingDrawing" xmlns:wp="http://schemas.openxmlformats.org/drawingml/2006/wordprocessingDrawing" xmlns:w10="urn:schemas-microsoft-com:office:word" xmlns:w="http://schemas.openxmlformats.org/wordprocessingml/2006/main" xmlns:w14="http://schemas.microsoft.com/office/word/2010/wordml" xmlns:w15="http://schemas.microsoft.com/office/word/2012/wordml" xmlns:w16cid="http://schemas.microsoft.com/office/word/2016/wordml/cid" xmlns:w16se="http://schemas.microsoft.com/office/word/2015/wordml/symex" xmlns:wpg="http://schemas.microsoft.com/office/word/2010/wordprocessingGroup" xmlns:wpi="http://schemas.microsoft.com/office/word/2010/wordprocessingInk" xmlns:wne="http://schemas.microsoft.com/office/word/2006/wordml" xmlns:wps="http://schemas.microsoft.com/office/word/2010/wordprocessingShape" mc:Ignorable="w14 w15 w16se w16cid wp14">
+<w:footnotes xmlns:wpc="http://schemas.microsoft.com/office/word/2010/wordprocessingCanvas" xmlns:mc="http://schemas.openxmlformats.org/markup-compatibility/2006" xmlns:o="urn:schemas-microsoft-com:office:office" xmlns:r="http://schemas.openxmlformats.org/officeDocument/2006/relationships" xmlns:m="http://schemas.openxmlformats.org/officeDocument/2006/math" xmlns:v="urn:schemas-microsoft-com:vml" xmlns:wp14="http://schemas.microsoft.com/office/word/2010/wordprocessingDrawing" xmlns:wp="http://schemas.openxmlformats.org/drawingml/2006/wordprocessingDrawing" xmlns:w10="urn:schemas-microsoft-com:office:word" xmlns:w="http://schemas.openxmlformats.org/wordprocessingml/2006/main" xmlns:w14="http://schemas.microsoft.com/office/word/2010/wordml" xmlns:w15="http://schemas.microsoft.com/office/word/2012/wordml" xmlns:wpg="http://schemas.microsoft.com/office/word/2010/wordprocessingGroup" xmlns:wpi="http://schemas.microsoft.com/office/word/2010/wordprocessingInk" xmlns:wne="http://schemas.microsoft.com/office/word/2006/wordml" xmlns:wps="http://schemas.microsoft.com/office/word/2010/wordprocessingShape" mc:Ignorable="w14 w15 wp14">
   <w:footnote w:type="separator" w:id="-1">
     <w:p>
       <w:pPr>
@@ -2709,7 +2621,7 @@
 </file>
 
 <file path=word/styles.xml><?xml version="1.0" encoding="utf-8"?>
-<w:styles xmlns:mc="http://schemas.openxmlformats.org/markup-compatibility/2006" xmlns:r="http://schemas.openxmlformats.org/officeDocument/2006/relationships" xmlns:w="http://schemas.openxmlformats.org/wordprocessingml/2006/main" xmlns:w14="http://schemas.microsoft.com/office/word/2010/wordml" xmlns:w15="http://schemas.microsoft.com/office/word/2012/wordml" xmlns:w16cid="http://schemas.microsoft.com/office/word/2016/wordml/cid" xmlns:w16se="http://schemas.microsoft.com/office/word/2015/wordml/symex" mc:Ignorable="w14 w15 w16se w16cid">
+<w:styles xmlns:mc="http://schemas.openxmlformats.org/markup-compatibility/2006" xmlns:r="http://schemas.openxmlformats.org/officeDocument/2006/relationships" xmlns:w="http://schemas.openxmlformats.org/wordprocessingml/2006/main" xmlns:w14="http://schemas.microsoft.com/office/word/2010/wordml" xmlns:w15="http://schemas.microsoft.com/office/word/2012/wordml" mc:Ignorable="w14 w15">
   <w:docDefaults>
     <w:rPrDefault>
       <w:rPr>
@@ -2725,7 +2637,7 @@
       </w:pPr>
     </w:pPrDefault>
   </w:docDefaults>
-  <w:latentStyles w:defLockedState="0" w:defUIPriority="99" w:defSemiHidden="0" w:defUnhideWhenUsed="0" w:defQFormat="0" w:count="375">
+  <w:latentStyles w:defLockedState="0" w:defUIPriority="99" w:defSemiHidden="0" w:defUnhideWhenUsed="0" w:defQFormat="0" w:count="371">
     <w:lsdException w:name="Normal" w:uiPriority="0" w:qFormat="1"/>
     <w:lsdException w:name="heading 1" w:uiPriority="9" w:qFormat="1"/>
     <w:lsdException w:name="heading 2" w:semiHidden="1" w:uiPriority="9" w:unhideWhenUsed="1" w:qFormat="1"/>
@@ -3097,10 +3009,6 @@
     <w:lsdException w:name="List Table 5 Dark Accent 6" w:uiPriority="50"/>
     <w:lsdException w:name="List Table 6 Colorful Accent 6" w:uiPriority="51"/>
     <w:lsdException w:name="List Table 7 Colorful Accent 6" w:uiPriority="52"/>
-    <w:lsdException w:name="Mention" w:semiHidden="1" w:unhideWhenUsed="1"/>
-    <w:lsdException w:name="Smart Hyperlink" w:semiHidden="1" w:unhideWhenUsed="1"/>
-    <w:lsdException w:name="Hashtag" w:semiHidden="1" w:unhideWhenUsed="1"/>
-    <w:lsdException w:name="Unresolved Mention" w:semiHidden="1" w:unhideWhenUsed="1"/>
   </w:latentStyles>
   <w:style w:type="paragraph" w:default="1" w:styleId="Standaard">
     <w:name w:val="Normal"/>
@@ -3649,7 +3557,7 @@
 </file>
 
 <file path=customXml/itemProps1.xml><?xml version="1.0" encoding="utf-8"?>
-<ds:datastoreItem xmlns:ds="http://schemas.openxmlformats.org/officeDocument/2006/customXml" ds:itemID="{DFA88AF8-6D47-427E-BE9C-406D0EFC449B}">
+<ds:datastoreItem xmlns:ds="http://schemas.openxmlformats.org/officeDocument/2006/customXml" ds:itemID="{8EF0BACF-7A5F-466C-8C3C-24DBDEDFDBC6}">
   <ds:schemaRefs>
     <ds:schemaRef ds:uri="http://schemas.openxmlformats.org/officeDocument/2006/bibliography"/>
   </ds:schemaRefs>

</xml_diff>